<commit_message>
clean up with current job position
</commit_message>
<xml_diff>
--- a/CV_Yakovenko_full_2021.docx
+++ b/CV_Yakovenko_full_2021.docx
@@ -271,8 +271,7 @@
         <w:spacing w:before="0" w:after="0" w:line="360" w:lineRule="auto"/>
         <w:rPr>
           <w:rFonts w:asciiTheme="minorHAnsi" w:hAnsiTheme="minorHAnsi" w:cstheme="minorHAnsi"/>
-          <w:b w:val="0"/>
-          <w:u w:val="none"/>
+          <w:color w:val="0000FF"/>
           <w:lang w:val="fr-FR"/>
         </w:rPr>
       </w:pPr>
@@ -395,8 +394,9 @@
           <w:u w:val="none"/>
           <w:lang w:val="en-ZA"/>
         </w:rPr>
-        <w:t>OEBS</w:t>
-      </w:r>
+        <w:t xml:space="preserve">Python Backend Developer in </w:t>
+      </w:r>
+      <w:proofErr w:type="spellStart"/>
       <w:r>
         <w:rPr>
           <w:rFonts w:asciiTheme="minorHAnsi" w:hAnsiTheme="minorHAnsi" w:cstheme="minorHAnsi"/>
@@ -405,28 +405,9 @@
           <w:u w:val="none"/>
           <w:lang w:val="en-ZA"/>
         </w:rPr>
-        <w:t xml:space="preserve"> Consultant for </w:t>
-      </w:r>
-      <w:r>
-        <w:rPr>
-          <w:rFonts w:asciiTheme="minorHAnsi" w:hAnsiTheme="minorHAnsi" w:cstheme="minorHAnsi"/>
-          <w:b w:val="0"/>
-          <w:bCs/>
-          <w:u w:val="none"/>
-          <w:lang w:val="en-ZA"/>
-        </w:rPr>
-        <w:t>Enterprise Asset Management</w:t>
-      </w:r>
-      <w:r>
-        <w:rPr>
-          <w:rFonts w:asciiTheme="minorHAnsi" w:hAnsiTheme="minorHAnsi" w:cstheme="minorHAnsi"/>
-          <w:b w:val="0"/>
-          <w:bCs/>
-          <w:u w:val="none"/>
-          <w:lang w:val="en-ZA"/>
-        </w:rPr>
-        <w:t xml:space="preserve"> and freelancer at upwork.com</w:t>
-      </w:r>
+        <w:t>Particle.One</w:t>
+      </w:r>
+      <w:proofErr w:type="spellEnd"/>
     </w:p>
     <w:p>
       <w:pPr>
@@ -526,174 +507,102 @@
       <w:pPr>
         <w:rPr>
           <w:rFonts w:asciiTheme="minorHAnsi" w:hAnsiTheme="minorHAnsi" w:cstheme="minorHAnsi"/>
-          <w:lang w:val="en-ZA"/>
-        </w:rPr>
-      </w:pPr>
-    </w:p>
-    <w:p>
-      <w:pPr>
-        <w:rPr>
-          <w:rFonts w:asciiTheme="minorHAnsi" w:hAnsiTheme="minorHAnsi" w:cstheme="minorHAnsi"/>
-        </w:rPr>
-      </w:pPr>
-      <w:r>
-        <w:rPr>
-          <w:rFonts w:asciiTheme="minorHAnsi" w:hAnsiTheme="minorHAnsi" w:cstheme="minorHAnsi"/>
-          <w:lang w:val="en-ZA"/>
-        </w:rPr>
-        <w:t xml:space="preserve">My ambition is to work for the leading consulting firms within the IT industry as I believe I am highly skilled and have much to offer potential employers and their clients. Currently, I am a </w:t>
-      </w:r>
-      <w:r>
-        <w:rPr>
-          <w:rFonts w:asciiTheme="minorHAnsi" w:hAnsiTheme="minorHAnsi" w:cstheme="minorHAnsi"/>
-        </w:rPr>
-        <w:t>OEBS</w:t>
-      </w:r>
-      <w:r>
-        <w:rPr>
-          <w:rFonts w:asciiTheme="minorHAnsi" w:hAnsiTheme="minorHAnsi" w:cstheme="minorHAnsi"/>
-          <w:lang w:val="en-ZA"/>
-        </w:rPr>
-        <w:t xml:space="preserve"> Consultant with </w:t>
-      </w:r>
-      <w:r>
-        <w:rPr>
-          <w:rFonts w:asciiTheme="minorHAnsi" w:hAnsiTheme="minorHAnsi" w:cstheme="minorHAnsi"/>
-          <w:lang w:val="en-ZA"/>
-        </w:rPr>
-        <w:t>Enterprise Asset Management</w:t>
-      </w:r>
-      <w:r>
-        <w:rPr>
-          <w:rFonts w:asciiTheme="minorHAnsi" w:hAnsiTheme="minorHAnsi" w:cstheme="minorHAnsi"/>
-          <w:lang w:val="en-ZA"/>
-        </w:rPr>
-        <w:t xml:space="preserve">, an </w:t>
+        </w:rPr>
+      </w:pPr>
+    </w:p>
+    <w:p>
+      <w:pPr>
+        <w:rPr>
+          <w:rFonts w:asciiTheme="minorHAnsi" w:hAnsiTheme="minorHAnsi" w:cstheme="minorHAnsi"/>
+          <w:lang w:val="en-ZA"/>
+        </w:rPr>
+      </w:pPr>
+      <w:r>
+        <w:rPr>
+          <w:rFonts w:asciiTheme="minorHAnsi" w:hAnsiTheme="minorHAnsi" w:cstheme="minorHAnsi"/>
+          <w:lang w:val="en-ZA"/>
+        </w:rPr>
+        <w:t>Currently, I</w:t>
+      </w:r>
+      <w:r>
+        <w:rPr>
+          <w:rFonts w:asciiTheme="minorHAnsi" w:hAnsiTheme="minorHAnsi" w:cstheme="minorHAnsi"/>
+          <w:lang w:val="en-ZA"/>
+        </w:rPr>
+        <w:t xml:space="preserve">’m working </w:t>
+      </w:r>
+      <w:r>
+        <w:rPr>
+          <w:rFonts w:asciiTheme="minorHAnsi" w:hAnsiTheme="minorHAnsi" w:cstheme="minorHAnsi"/>
+          <w:lang w:val="en-ZA"/>
+        </w:rPr>
+        <w:t>a</w:t>
+      </w:r>
+      <w:r>
+        <w:rPr>
+          <w:rFonts w:asciiTheme="minorHAnsi" w:hAnsiTheme="minorHAnsi" w:cstheme="minorHAnsi"/>
+          <w:lang w:val="en-ZA"/>
+        </w:rPr>
+        <w:t>s</w:t>
+      </w:r>
+      <w:r>
+        <w:rPr>
+          <w:rFonts w:asciiTheme="minorHAnsi" w:hAnsiTheme="minorHAnsi" w:cstheme="minorHAnsi"/>
+          <w:lang w:val="en-ZA"/>
+        </w:rPr>
+        <w:t xml:space="preserve"> </w:t>
+      </w:r>
+      <w:r>
+        <w:rPr>
+          <w:rFonts w:asciiTheme="minorHAnsi" w:hAnsiTheme="minorHAnsi" w:cstheme="minorHAnsi"/>
+          <w:lang w:val="en-ZA"/>
+        </w:rPr>
+        <w:t xml:space="preserve">a Python Backend Developer in the </w:t>
       </w:r>
       <w:proofErr w:type="spellStart"/>
       <w:r>
         <w:rPr>
           <w:rFonts w:asciiTheme="minorHAnsi" w:hAnsiTheme="minorHAnsi" w:cstheme="minorHAnsi"/>
-        </w:rPr>
-        <w:t>KAZMinerals</w:t>
+          <w:lang w:val="en-ZA"/>
+        </w:rPr>
+        <w:t>Particle.One</w:t>
       </w:r>
       <w:proofErr w:type="spellEnd"/>
-      <w:r>
-        <w:rPr>
-          <w:rFonts w:asciiTheme="minorHAnsi" w:hAnsiTheme="minorHAnsi" w:cstheme="minorHAnsi"/>
-          <w:lang w:val="en-ZA"/>
-        </w:rPr>
-        <w:t xml:space="preserve"> located in the </w:t>
-      </w:r>
-      <w:r>
-        <w:rPr>
-          <w:rFonts w:asciiTheme="minorHAnsi" w:hAnsiTheme="minorHAnsi" w:cstheme="minorHAnsi"/>
-          <w:lang w:val="en-ZA"/>
-        </w:rPr>
-        <w:t>Republic of Kazakhstan</w:t>
-      </w:r>
-      <w:r>
-        <w:rPr>
-          <w:rFonts w:asciiTheme="minorHAnsi" w:hAnsiTheme="minorHAnsi" w:cstheme="minorHAnsi"/>
-          <w:lang w:val="en-ZA"/>
-        </w:rPr>
-        <w:t>. Prior to this I have worked</w:t>
-      </w:r>
-      <w:r>
-        <w:rPr>
-          <w:rFonts w:asciiTheme="minorHAnsi" w:hAnsiTheme="minorHAnsi" w:cstheme="minorHAnsi"/>
-          <w:lang w:val="en-ZA"/>
-        </w:rPr>
-        <w:t xml:space="preserve"> with various professional firms and IT Companies</w:t>
-      </w:r>
-      <w:r>
-        <w:rPr>
-          <w:rFonts w:asciiTheme="minorHAnsi" w:hAnsiTheme="minorHAnsi" w:cstheme="minorHAnsi"/>
-          <w:lang w:val="en-ZA"/>
-        </w:rPr>
-        <w:t>.</w:t>
-      </w:r>
-    </w:p>
-    <w:p>
-      <w:pPr>
-        <w:rPr>
-          <w:rFonts w:asciiTheme="minorHAnsi" w:hAnsiTheme="minorHAnsi" w:cstheme="minorHAnsi"/>
-          <w:lang w:val="en-ZA"/>
-        </w:rPr>
-      </w:pPr>
-    </w:p>
-    <w:p>
-      <w:pPr>
-        <w:pStyle w:val="31"/>
-        <w:rPr>
-          <w:rFonts w:asciiTheme="minorHAnsi" w:hAnsiTheme="minorHAnsi" w:cstheme="minorHAnsi"/>
-          <w:lang w:val="en-ZA"/>
-        </w:rPr>
-      </w:pPr>
-      <w:r>
-        <w:rPr>
-          <w:rFonts w:asciiTheme="minorHAnsi" w:hAnsiTheme="minorHAnsi" w:cstheme="minorHAnsi"/>
-          <w:lang w:val="en-ZA"/>
-        </w:rPr>
-        <w:t xml:space="preserve">Functional knowledge </w:t>
-      </w:r>
-    </w:p>
-    <w:p>
-      <w:pPr>
-        <w:rPr>
-          <w:rFonts w:asciiTheme="minorHAnsi" w:hAnsiTheme="minorHAnsi" w:cstheme="minorHAnsi"/>
-          <w:b/>
-          <w:bCs/>
-          <w:u w:val="single"/>
-          <w:lang w:val="en-ZA"/>
-        </w:rPr>
-      </w:pPr>
-    </w:p>
-    <w:p>
-      <w:pPr>
-        <w:rPr>
-          <w:rFonts w:asciiTheme="minorHAnsi" w:hAnsiTheme="minorHAnsi" w:cstheme="minorHAnsi"/>
-          <w:lang w:val="en-ZA"/>
-        </w:rPr>
-      </w:pPr>
-      <w:r>
-        <w:rPr>
-          <w:rFonts w:asciiTheme="minorHAnsi" w:hAnsiTheme="minorHAnsi" w:cstheme="minorHAnsi"/>
-          <w:lang w:val="en-ZA"/>
-        </w:rPr>
-        <w:t xml:space="preserve">I have been working with Oracle E-Business Suite for the past </w:t>
-      </w:r>
-      <w:r>
-        <w:rPr>
-          <w:rFonts w:asciiTheme="minorHAnsi" w:hAnsiTheme="minorHAnsi" w:cstheme="minorHAnsi"/>
-          <w:lang w:val="en-ZA"/>
-        </w:rPr>
-        <w:t>fifteen</w:t>
-      </w:r>
-      <w:r>
-        <w:rPr>
-          <w:rFonts w:asciiTheme="minorHAnsi" w:hAnsiTheme="minorHAnsi" w:cstheme="minorHAnsi"/>
-          <w:lang w:val="en-ZA"/>
+    </w:p>
+    <w:p>
+      <w:pPr>
+        <w:rPr>
+          <w:rFonts w:asciiTheme="minorHAnsi" w:hAnsiTheme="minorHAnsi" w:cstheme="minorHAnsi"/>
+          <w:lang w:val="ru-RU"/>
+        </w:rPr>
+      </w:pPr>
+      <w:r>
+        <w:rPr>
+          <w:rFonts w:asciiTheme="minorHAnsi" w:hAnsiTheme="minorHAnsi" w:cstheme="minorHAnsi"/>
+        </w:rPr>
+        <w:t xml:space="preserve">My goal is to develop myself as </w:t>
+      </w:r>
+      <w:r>
+        <w:rPr>
+          <w:rFonts w:asciiTheme="minorHAnsi" w:hAnsiTheme="minorHAnsi" w:cstheme="minorHAnsi"/>
+        </w:rPr>
+        <w:t>Python</w:t>
+      </w:r>
+      <w:r>
+        <w:rPr>
+          <w:rFonts w:asciiTheme="minorHAnsi" w:hAnsiTheme="minorHAnsi" w:cstheme="minorHAnsi"/>
         </w:rPr>
         <w:t xml:space="preserve"> </w:t>
       </w:r>
       <w:r>
         <w:rPr>
           <w:rFonts w:asciiTheme="minorHAnsi" w:hAnsiTheme="minorHAnsi" w:cstheme="minorHAnsi"/>
-          <w:lang w:val="en-ZA"/>
-        </w:rPr>
-        <w:t xml:space="preserve">years. My primary area of expertise in enterprise system implementations is </w:t>
-      </w:r>
-      <w:r>
-        <w:rPr>
-          <w:rFonts w:asciiTheme="minorHAnsi" w:hAnsiTheme="minorHAnsi" w:cstheme="minorHAnsi"/>
-        </w:rPr>
-        <w:t>maintenance</w:t>
-      </w:r>
-      <w:r>
-        <w:rPr>
-          <w:rFonts w:asciiTheme="minorHAnsi" w:hAnsiTheme="minorHAnsi" w:cstheme="minorHAnsi"/>
-          <w:lang w:val="en-ZA"/>
+        </w:rPr>
+        <w:t>Developer</w:t>
+      </w:r>
+      <w:r>
+        <w:rPr>
+          <w:rFonts w:asciiTheme="minorHAnsi" w:hAnsiTheme="minorHAnsi" w:cstheme="minorHAnsi"/>
         </w:rPr>
         <w:t xml:space="preserve"> </w:t>
       </w:r>
@@ -706,16 +615,32 @@
       <w:r>
         <w:rPr>
           <w:rFonts w:asciiTheme="minorHAnsi" w:hAnsiTheme="minorHAnsi" w:cstheme="minorHAnsi"/>
-          <w:lang w:val="en-ZA"/>
         </w:rPr>
         <w:t xml:space="preserve"> </w:t>
       </w:r>
       <w:r>
         <w:rPr>
           <w:rFonts w:asciiTheme="minorHAnsi" w:hAnsiTheme="minorHAnsi" w:cstheme="minorHAnsi"/>
-          <w:lang w:val="en-ZA"/>
-        </w:rPr>
-        <w:t>logistics</w:t>
+        </w:rPr>
+        <w:t>Busines</w:t>
+      </w:r>
+      <w:r>
+        <w:rPr>
+          <w:rFonts w:asciiTheme="minorHAnsi" w:hAnsiTheme="minorHAnsi" w:cstheme="minorHAnsi"/>
+        </w:rPr>
+        <w:t>s</w:t>
+      </w:r>
+      <w:r>
+        <w:rPr>
+          <w:rFonts w:asciiTheme="minorHAnsi" w:hAnsiTheme="minorHAnsi" w:cstheme="minorHAnsi"/>
+        </w:rPr>
+        <w:t xml:space="preserve"> </w:t>
+      </w:r>
+      <w:r>
+        <w:rPr>
+          <w:rFonts w:asciiTheme="minorHAnsi" w:hAnsiTheme="minorHAnsi" w:cstheme="minorHAnsi"/>
+        </w:rPr>
+        <w:t>Analyst</w:t>
       </w:r>
       <w:r>
         <w:rPr>
@@ -726,199 +651,27 @@
       <w:r>
         <w:rPr>
           <w:rFonts w:asciiTheme="minorHAnsi" w:hAnsiTheme="minorHAnsi" w:cstheme="minorHAnsi"/>
-          <w:lang w:val="en-ZA"/>
-        </w:rPr>
-        <w:t xml:space="preserve">However, I can quite easily implement the </w:t>
-      </w:r>
-      <w:r>
-        <w:rPr>
-          <w:rFonts w:asciiTheme="minorHAnsi" w:hAnsiTheme="minorHAnsi" w:cstheme="minorHAnsi"/>
-          <w:lang w:val="en-ZA"/>
-        </w:rPr>
-        <w:t xml:space="preserve">Oracle Utilities CC&amp;B </w:t>
-      </w:r>
-      <w:r>
-        <w:rPr>
-          <w:rFonts w:asciiTheme="minorHAnsi" w:hAnsiTheme="minorHAnsi" w:cstheme="minorHAnsi"/>
-          <w:lang w:val="en-ZA"/>
-        </w:rPr>
-        <w:t xml:space="preserve">and </w:t>
-      </w:r>
-      <w:r>
-        <w:rPr>
-          <w:rFonts w:asciiTheme="minorHAnsi" w:hAnsiTheme="minorHAnsi" w:cstheme="minorHAnsi"/>
-          <w:lang w:val="en-ZA"/>
-        </w:rPr>
-        <w:t>Oracle Sourcing</w:t>
-      </w:r>
-      <w:r>
-        <w:rPr>
-          <w:rFonts w:asciiTheme="minorHAnsi" w:hAnsiTheme="minorHAnsi" w:cstheme="minorHAnsi"/>
-          <w:lang w:val="en-ZA"/>
-        </w:rPr>
-        <w:t xml:space="preserve"> as evidenced in my work experience. I believe that where I really add value to my employers is in being an </w:t>
-      </w:r>
-      <w:proofErr w:type="spellStart"/>
-      <w:r>
-        <w:rPr>
-          <w:rFonts w:asciiTheme="minorHAnsi" w:hAnsiTheme="minorHAnsi" w:cstheme="minorHAnsi"/>
-          <w:lang w:val="en-ZA"/>
-        </w:rPr>
-        <w:t>all round</w:t>
-      </w:r>
-      <w:proofErr w:type="spellEnd"/>
-      <w:r>
-        <w:rPr>
-          <w:rFonts w:asciiTheme="minorHAnsi" w:hAnsiTheme="minorHAnsi" w:cstheme="minorHAnsi"/>
-          <w:lang w:val="en-ZA"/>
-        </w:rPr>
-        <w:t xml:space="preserve"> performer. My functional skills are excellent and I am also technically competent.</w:t>
-      </w:r>
-    </w:p>
-    <w:p>
-      <w:pPr>
-        <w:rPr>
-          <w:rFonts w:asciiTheme="minorHAnsi" w:hAnsiTheme="minorHAnsi" w:cstheme="minorHAnsi"/>
-          <w:lang w:val="en-ZA"/>
-        </w:rPr>
-      </w:pPr>
-    </w:p>
-    <w:p>
-      <w:pPr>
-        <w:rPr>
-          <w:rFonts w:asciiTheme="minorHAnsi" w:hAnsiTheme="minorHAnsi" w:cstheme="minorHAnsi"/>
-        </w:rPr>
-      </w:pPr>
-      <w:r>
-        <w:rPr>
-          <w:rFonts w:asciiTheme="minorHAnsi" w:hAnsiTheme="minorHAnsi" w:cstheme="minorHAnsi"/>
-          <w:lang w:val="en-ZA"/>
-        </w:rPr>
-        <w:t>Summary o</w:t>
-      </w:r>
-      <w:r>
-        <w:rPr>
-          <w:rFonts w:asciiTheme="minorHAnsi" w:hAnsiTheme="minorHAnsi" w:cstheme="minorHAnsi"/>
-        </w:rPr>
-        <w:t>f functional knowledge:</w:t>
-      </w:r>
-    </w:p>
-    <w:p>
-      <w:pPr>
-        <w:rPr>
-          <w:rFonts w:asciiTheme="minorHAnsi" w:hAnsiTheme="minorHAnsi" w:cstheme="minorHAnsi"/>
-        </w:rPr>
-      </w:pPr>
-    </w:p>
-    <w:p>
-      <w:pPr>
-        <w:numPr>
-          <w:ilvl w:val="0"/>
-          <w:numId w:val="32"/>
-        </w:numPr>
-        <w:rPr>
-          <w:rFonts w:asciiTheme="minorHAnsi" w:hAnsiTheme="minorHAnsi" w:cstheme="minorHAnsi"/>
-        </w:rPr>
-      </w:pPr>
-      <w:r>
-        <w:rPr>
-          <w:rFonts w:asciiTheme="minorHAnsi" w:hAnsiTheme="minorHAnsi" w:cstheme="minorHAnsi"/>
-        </w:rPr>
-        <w:t xml:space="preserve">Oracle Enterprise Asset Management: </w:t>
-      </w:r>
-      <w:r>
-        <w:rPr>
-          <w:rFonts w:asciiTheme="minorHAnsi" w:hAnsiTheme="minorHAnsi" w:cstheme="minorHAnsi"/>
-        </w:rPr>
-        <w:t>3</w:t>
-      </w:r>
-      <w:r>
-        <w:rPr>
-          <w:rFonts w:asciiTheme="minorHAnsi" w:hAnsiTheme="minorHAnsi" w:cstheme="minorHAnsi"/>
-        </w:rPr>
-        <w:t xml:space="preserve"> completed projects</w:t>
-      </w:r>
-    </w:p>
-    <w:p>
-      <w:pPr>
-        <w:numPr>
-          <w:ilvl w:val="0"/>
-          <w:numId w:val="32"/>
-        </w:numPr>
-        <w:rPr>
-          <w:rFonts w:asciiTheme="minorHAnsi" w:hAnsiTheme="minorHAnsi" w:cstheme="minorHAnsi"/>
-        </w:rPr>
-      </w:pPr>
-      <w:r>
-        <w:rPr>
-          <w:rFonts w:asciiTheme="minorHAnsi" w:hAnsiTheme="minorHAnsi" w:cstheme="minorHAnsi"/>
-        </w:rPr>
-        <w:t>Oracle Sourcing: 1 completed project</w:t>
-      </w:r>
-    </w:p>
-    <w:p>
-      <w:pPr>
-        <w:numPr>
-          <w:ilvl w:val="0"/>
-          <w:numId w:val="32"/>
-        </w:numPr>
-        <w:rPr>
-          <w:rFonts w:asciiTheme="minorHAnsi" w:hAnsiTheme="minorHAnsi" w:cstheme="minorHAnsi"/>
-        </w:rPr>
-      </w:pPr>
-      <w:r>
-        <w:rPr>
-          <w:rFonts w:asciiTheme="minorHAnsi" w:hAnsiTheme="minorHAnsi" w:cstheme="minorHAnsi"/>
-        </w:rPr>
-        <w:t>Oracle Utilities Customer Care &amp; Billing: 1 completed project</w:t>
-      </w:r>
-    </w:p>
-    <w:p>
-      <w:pPr>
-        <w:numPr>
-          <w:ilvl w:val="0"/>
-          <w:numId w:val="32"/>
-        </w:numPr>
-        <w:rPr>
-          <w:rFonts w:asciiTheme="minorHAnsi" w:hAnsiTheme="minorHAnsi" w:cstheme="minorHAnsi"/>
-        </w:rPr>
-      </w:pPr>
-      <w:r>
-        <w:rPr>
-          <w:rFonts w:asciiTheme="minorHAnsi" w:hAnsiTheme="minorHAnsi" w:cstheme="minorHAnsi"/>
-        </w:rPr>
-        <w:t xml:space="preserve">Oracle Purchasing, Oracle Inventory, Oracle Order Management, Oracle Procurement Contracts, Oracle MRP – part of a few projects  </w:t>
-      </w:r>
-    </w:p>
-    <w:p>
-      <w:pPr>
-        <w:numPr>
-          <w:ilvl w:val="0"/>
-          <w:numId w:val="32"/>
-        </w:numPr>
-        <w:rPr>
-          <w:rFonts w:asciiTheme="minorHAnsi" w:hAnsiTheme="minorHAnsi" w:cstheme="minorHAnsi"/>
-        </w:rPr>
-      </w:pPr>
-      <w:r>
-        <w:rPr>
-          <w:rFonts w:asciiTheme="minorHAnsi" w:hAnsiTheme="minorHAnsi" w:cstheme="minorHAnsi"/>
-        </w:rPr>
-        <w:t>Full knowledge of Oracle AIM.</w:t>
-      </w:r>
-    </w:p>
-    <w:p>
-      <w:pPr>
-        <w:rPr>
-          <w:rFonts w:asciiTheme="minorHAnsi" w:hAnsiTheme="minorHAnsi" w:cstheme="minorHAnsi"/>
-        </w:rPr>
-      </w:pPr>
-    </w:p>
-    <w:p>
-      <w:pPr>
-        <w:rPr>
-          <w:rFonts w:asciiTheme="minorHAnsi" w:hAnsiTheme="minorHAnsi" w:cstheme="minorHAnsi"/>
-          <w:lang w:val="en-ZA"/>
+        </w:rPr>
+        <w:t>I want to master new technologies and approaches to work</w:t>
+      </w:r>
+      <w:r>
+        <w:rPr>
+          <w:rFonts w:asciiTheme="minorHAnsi" w:hAnsiTheme="minorHAnsi" w:cstheme="minorHAnsi"/>
+        </w:rPr>
+        <w:t xml:space="preserve">. </w:t>
+      </w:r>
+      <w:r>
+        <w:rPr>
+          <w:rFonts w:asciiTheme="minorHAnsi" w:hAnsiTheme="minorHAnsi" w:cstheme="minorHAnsi"/>
+        </w:rPr>
+        <w:t>I prefer remote work in international projects.</w:t>
+      </w:r>
+    </w:p>
+    <w:p>
+      <w:pPr>
+        <w:rPr>
+          <w:rFonts w:asciiTheme="minorHAnsi" w:hAnsiTheme="minorHAnsi" w:cstheme="minorHAnsi"/>
+          <w:lang w:val="ru-RU"/>
         </w:rPr>
       </w:pPr>
     </w:p>
@@ -1228,7 +981,6 @@
           <w:rFonts w:asciiTheme="minorHAnsi" w:hAnsiTheme="minorHAnsi" w:cstheme="minorHAnsi"/>
           <w:lang w:val="en-ZA"/>
         </w:rPr>
-        <w:lastRenderedPageBreak/>
         <w:t>Django 2.0</w:t>
       </w:r>
     </w:p>
@@ -1380,14 +1132,6 @@
     </w:p>
     <w:p>
       <w:pPr>
-        <w:rPr>
-          <w:rFonts w:asciiTheme="minorHAnsi" w:hAnsiTheme="minorHAnsi" w:cstheme="minorHAnsi"/>
-          <w:lang w:val="en-ZA"/>
-        </w:rPr>
-      </w:pPr>
-    </w:p>
-    <w:p>
-      <w:pPr>
         <w:pStyle w:val="aff7"/>
         <w:numPr>
           <w:ilvl w:val="0"/>
@@ -1650,6 +1394,7 @@
           <w:rFonts w:asciiTheme="minorHAnsi" w:hAnsiTheme="minorHAnsi" w:cstheme="minorHAnsi"/>
           <w:lang w:val="en-ZA"/>
         </w:rPr>
+        <w:lastRenderedPageBreak/>
         <w:t>Reporting systems:</w:t>
       </w:r>
     </w:p>
@@ -2177,6 +1922,247 @@
           <w:rFonts w:asciiTheme="minorHAnsi" w:hAnsiTheme="minorHAnsi" w:cstheme="minorHAnsi"/>
         </w:rPr>
       </w:pPr>
+    </w:p>
+    <w:p>
+      <w:pPr>
+        <w:pStyle w:val="31"/>
+        <w:rPr>
+          <w:rFonts w:asciiTheme="minorHAnsi" w:hAnsiTheme="minorHAnsi" w:cstheme="minorHAnsi"/>
+          <w:lang w:val="en-ZA"/>
+        </w:rPr>
+      </w:pPr>
+      <w:r>
+        <w:rPr>
+          <w:rFonts w:asciiTheme="minorHAnsi" w:hAnsiTheme="minorHAnsi" w:cstheme="minorHAnsi"/>
+          <w:lang w:val="en-ZA"/>
+        </w:rPr>
+        <w:t xml:space="preserve">Functional knowledge </w:t>
+      </w:r>
+    </w:p>
+    <w:p>
+      <w:pPr>
+        <w:rPr>
+          <w:rFonts w:asciiTheme="minorHAnsi" w:hAnsiTheme="minorHAnsi" w:cstheme="minorHAnsi"/>
+          <w:b/>
+          <w:bCs/>
+          <w:u w:val="single"/>
+          <w:lang w:val="en-ZA"/>
+        </w:rPr>
+      </w:pPr>
+    </w:p>
+    <w:p>
+      <w:pPr>
+        <w:rPr>
+          <w:rFonts w:asciiTheme="minorHAnsi" w:hAnsiTheme="minorHAnsi" w:cstheme="minorHAnsi"/>
+          <w:lang w:val="en-ZA"/>
+        </w:rPr>
+      </w:pPr>
+      <w:r>
+        <w:rPr>
+          <w:rFonts w:asciiTheme="minorHAnsi" w:hAnsiTheme="minorHAnsi" w:cstheme="minorHAnsi"/>
+          <w:lang w:val="en-ZA"/>
+        </w:rPr>
+        <w:t xml:space="preserve">I have been working with Oracle E-Business Suite for the past </w:t>
+      </w:r>
+      <w:r>
+        <w:rPr>
+          <w:rFonts w:asciiTheme="minorHAnsi" w:hAnsiTheme="minorHAnsi" w:cstheme="minorHAnsi"/>
+          <w:lang w:val="en-ZA"/>
+        </w:rPr>
+        <w:t>fifteen</w:t>
+      </w:r>
+      <w:r>
+        <w:rPr>
+          <w:rFonts w:asciiTheme="minorHAnsi" w:hAnsiTheme="minorHAnsi" w:cstheme="minorHAnsi"/>
+          <w:lang w:val="en-ZA"/>
+        </w:rPr>
+        <w:t xml:space="preserve"> years. My primary area of expertise in enterprise system implementations is </w:t>
+      </w:r>
+      <w:r>
+        <w:rPr>
+          <w:rFonts w:asciiTheme="minorHAnsi" w:hAnsiTheme="minorHAnsi" w:cstheme="minorHAnsi"/>
+        </w:rPr>
+        <w:t>maintenance</w:t>
+      </w:r>
+      <w:r>
+        <w:rPr>
+          <w:rFonts w:asciiTheme="minorHAnsi" w:hAnsiTheme="minorHAnsi" w:cstheme="minorHAnsi"/>
+          <w:lang w:val="en-ZA"/>
+        </w:rPr>
+        <w:t xml:space="preserve"> </w:t>
+      </w:r>
+      <w:r>
+        <w:rPr>
+          <w:rFonts w:asciiTheme="minorHAnsi" w:hAnsiTheme="minorHAnsi" w:cstheme="minorHAnsi"/>
+        </w:rPr>
+        <w:t>and</w:t>
+      </w:r>
+      <w:r>
+        <w:rPr>
+          <w:rFonts w:asciiTheme="minorHAnsi" w:hAnsiTheme="minorHAnsi" w:cstheme="minorHAnsi"/>
+          <w:lang w:val="en-ZA"/>
+        </w:rPr>
+        <w:t xml:space="preserve"> logistics</w:t>
+      </w:r>
+      <w:r>
+        <w:rPr>
+          <w:rFonts w:asciiTheme="minorHAnsi" w:hAnsiTheme="minorHAnsi" w:cstheme="minorHAnsi"/>
+        </w:rPr>
+        <w:t xml:space="preserve">. </w:t>
+      </w:r>
+      <w:r>
+        <w:rPr>
+          <w:rFonts w:asciiTheme="minorHAnsi" w:hAnsiTheme="minorHAnsi" w:cstheme="minorHAnsi"/>
+          <w:lang w:val="en-ZA"/>
+        </w:rPr>
+        <w:t xml:space="preserve">However, I can quite easily implement the Oracle Utilities CC&amp;B and Oracle Sourcing as evidenced in my work experience. I believe that where I really add value to my employers is in being an </w:t>
+      </w:r>
+      <w:r>
+        <w:rPr>
+          <w:rFonts w:asciiTheme="minorHAnsi" w:hAnsiTheme="minorHAnsi" w:cstheme="minorHAnsi"/>
+          <w:lang w:val="en-ZA"/>
+        </w:rPr>
+        <w:t>all-round</w:t>
+      </w:r>
+      <w:r>
+        <w:rPr>
+          <w:rFonts w:asciiTheme="minorHAnsi" w:hAnsiTheme="minorHAnsi" w:cstheme="minorHAnsi"/>
+          <w:lang w:val="en-ZA"/>
+        </w:rPr>
+        <w:t xml:space="preserve"> performer. My functional skills are excellent and I am also technically competent.</w:t>
+      </w:r>
+    </w:p>
+    <w:p>
+      <w:pPr>
+        <w:rPr>
+          <w:rFonts w:asciiTheme="minorHAnsi" w:hAnsiTheme="minorHAnsi" w:cstheme="minorHAnsi"/>
+          <w:lang w:val="en-ZA"/>
+        </w:rPr>
+      </w:pPr>
+    </w:p>
+    <w:p>
+      <w:pPr>
+        <w:rPr>
+          <w:rFonts w:asciiTheme="minorHAnsi" w:hAnsiTheme="minorHAnsi" w:cstheme="minorHAnsi"/>
+        </w:rPr>
+      </w:pPr>
+      <w:r>
+        <w:rPr>
+          <w:rFonts w:asciiTheme="minorHAnsi" w:hAnsiTheme="minorHAnsi" w:cstheme="minorHAnsi"/>
+          <w:lang w:val="en-ZA"/>
+        </w:rPr>
+        <w:t>Summary o</w:t>
+      </w:r>
+      <w:r>
+        <w:rPr>
+          <w:rFonts w:asciiTheme="minorHAnsi" w:hAnsiTheme="minorHAnsi" w:cstheme="minorHAnsi"/>
+        </w:rPr>
+        <w:t>f functional knowledge:</w:t>
+      </w:r>
+    </w:p>
+    <w:p>
+      <w:pPr>
+        <w:rPr>
+          <w:rFonts w:asciiTheme="minorHAnsi" w:hAnsiTheme="minorHAnsi" w:cstheme="minorHAnsi"/>
+        </w:rPr>
+      </w:pPr>
+    </w:p>
+    <w:p>
+      <w:pPr>
+        <w:numPr>
+          <w:ilvl w:val="0"/>
+          <w:numId w:val="32"/>
+        </w:numPr>
+        <w:rPr>
+          <w:rFonts w:asciiTheme="minorHAnsi" w:hAnsiTheme="minorHAnsi" w:cstheme="minorHAnsi"/>
+        </w:rPr>
+      </w:pPr>
+      <w:r>
+        <w:rPr>
+          <w:rFonts w:asciiTheme="minorHAnsi" w:hAnsiTheme="minorHAnsi" w:cstheme="minorHAnsi"/>
+        </w:rPr>
+        <w:t xml:space="preserve">Oracle Enterprise Asset Management: </w:t>
+      </w:r>
+      <w:r>
+        <w:rPr>
+          <w:rFonts w:asciiTheme="minorHAnsi" w:hAnsiTheme="minorHAnsi" w:cstheme="minorHAnsi"/>
+        </w:rPr>
+        <w:t>3</w:t>
+      </w:r>
+      <w:r>
+        <w:rPr>
+          <w:rFonts w:asciiTheme="minorHAnsi" w:hAnsiTheme="minorHAnsi" w:cstheme="minorHAnsi"/>
+        </w:rPr>
+        <w:t xml:space="preserve"> completed projects</w:t>
+      </w:r>
+    </w:p>
+    <w:p>
+      <w:pPr>
+        <w:numPr>
+          <w:ilvl w:val="0"/>
+          <w:numId w:val="32"/>
+        </w:numPr>
+        <w:rPr>
+          <w:rFonts w:asciiTheme="minorHAnsi" w:hAnsiTheme="minorHAnsi" w:cstheme="minorHAnsi"/>
+        </w:rPr>
+      </w:pPr>
+      <w:r>
+        <w:rPr>
+          <w:rFonts w:asciiTheme="minorHAnsi" w:hAnsiTheme="minorHAnsi" w:cstheme="minorHAnsi"/>
+        </w:rPr>
+        <w:t>Oracle Sourcing: 1 completed project</w:t>
+      </w:r>
+    </w:p>
+    <w:p>
+      <w:pPr>
+        <w:numPr>
+          <w:ilvl w:val="0"/>
+          <w:numId w:val="32"/>
+        </w:numPr>
+        <w:rPr>
+          <w:rFonts w:asciiTheme="minorHAnsi" w:hAnsiTheme="minorHAnsi" w:cstheme="minorHAnsi"/>
+        </w:rPr>
+      </w:pPr>
+      <w:r>
+        <w:rPr>
+          <w:rFonts w:asciiTheme="minorHAnsi" w:hAnsiTheme="minorHAnsi" w:cstheme="minorHAnsi"/>
+        </w:rPr>
+        <w:t>Oracle Utilities Customer Care &amp; Billing: 1 completed project</w:t>
+      </w:r>
+    </w:p>
+    <w:p>
+      <w:pPr>
+        <w:numPr>
+          <w:ilvl w:val="0"/>
+          <w:numId w:val="32"/>
+        </w:numPr>
+        <w:rPr>
+          <w:rFonts w:asciiTheme="minorHAnsi" w:hAnsiTheme="minorHAnsi" w:cstheme="minorHAnsi"/>
+        </w:rPr>
+      </w:pPr>
+      <w:r>
+        <w:rPr>
+          <w:rFonts w:asciiTheme="minorHAnsi" w:hAnsiTheme="minorHAnsi" w:cstheme="minorHAnsi"/>
+        </w:rPr>
+        <w:t xml:space="preserve">Oracle Purchasing, Oracle Inventory, Oracle Order Management, Oracle Procurement Contracts, Oracle MRP – part of a few projects  </w:t>
+      </w:r>
+    </w:p>
+    <w:p>
+      <w:pPr>
+        <w:numPr>
+          <w:ilvl w:val="0"/>
+          <w:numId w:val="32"/>
+        </w:numPr>
+        <w:rPr>
+          <w:rFonts w:asciiTheme="minorHAnsi" w:hAnsiTheme="minorHAnsi" w:cstheme="minorHAnsi"/>
+        </w:rPr>
+      </w:pPr>
+      <w:r>
+        <w:rPr>
+          <w:rFonts w:asciiTheme="minorHAnsi" w:hAnsiTheme="minorHAnsi" w:cstheme="minorHAnsi"/>
+        </w:rPr>
+        <w:t>Full knowledge of Oracle AIM.</w:t>
+      </w:r>
     </w:p>
     <w:p>
       <w:pPr>
@@ -8838,7 +8824,7 @@
         <w:rStyle w:val="a7"/>
         <w:noProof/>
       </w:rPr>
-      <w:t>9-Jan-21</w:t>
+      <w:t>21-May-21</w:t>
     </w:r>
     <w:r>
       <w:rPr>
@@ -9028,11 +9014,14 @@
       <w:t xml:space="preserve"> – </w:t>
     </w:r>
     <w:r>
-      <w:t>OEBS</w:t>
+      <w:t>Python Backend Developer</w:t>
     </w:r>
-    <w:r>
-      <w:t xml:space="preserve"> Consultant</w:t>
-    </w:r>
+  </w:p>
+  <w:p>
+    <w:pPr>
+      <w:pStyle w:val="aff5"/>
+      <w:jc w:val="left"/>
+    </w:pPr>
   </w:p>
 </w:hdr>
 </file>

</xml_diff>

<commit_message>
Add dates to Python BD role
</commit_message>
<xml_diff>
--- a/CV_Yakovenko_full_2021.docx
+++ b/CV_Yakovenko_full_2021.docx
@@ -573,7 +573,6 @@
       <w:pPr>
         <w:rPr>
           <w:rFonts w:asciiTheme="minorHAnsi" w:hAnsiTheme="minorHAnsi" w:cstheme="minorHAnsi"/>
-          <w:lang w:val="ru-RU"/>
         </w:rPr>
       </w:pPr>
       <w:r>
@@ -671,7 +670,6 @@
       <w:pPr>
         <w:rPr>
           <w:rFonts w:asciiTheme="minorHAnsi" w:hAnsiTheme="minorHAnsi" w:cstheme="minorHAnsi"/>
-          <w:lang w:val="ru-RU"/>
         </w:rPr>
       </w:pPr>
     </w:p>
@@ -2571,6 +2569,23 @@
         <w:t>ParticleOne</w:t>
       </w:r>
       <w:proofErr w:type="spellEnd"/>
+    </w:p>
+    <w:p>
+      <w:pPr>
+        <w:rPr>
+          <w:rFonts w:asciiTheme="minorHAnsi" w:hAnsiTheme="minorHAnsi" w:cstheme="minorHAnsi"/>
+          <w:b/>
+          <w:bCs/>
+        </w:rPr>
+      </w:pPr>
+      <w:r>
+        <w:rPr>
+          <w:rFonts w:asciiTheme="minorHAnsi" w:hAnsiTheme="minorHAnsi" w:cstheme="minorHAnsi"/>
+          <w:b/>
+          <w:bCs/>
+        </w:rPr>
+        <w:t>2020.September: now</w:t>
+      </w:r>
     </w:p>
     <w:p>
       <w:pPr>
@@ -3001,6 +3016,64 @@
       <w:pPr>
         <w:rPr>
           <w:rFonts w:asciiTheme="minorHAnsi" w:hAnsiTheme="minorHAnsi" w:cstheme="minorHAnsi"/>
+          <w:b/>
+          <w:bCs/>
+        </w:rPr>
+      </w:pPr>
+      <w:r>
+        <w:rPr>
+          <w:rFonts w:asciiTheme="minorHAnsi" w:hAnsiTheme="minorHAnsi" w:cstheme="minorHAnsi"/>
+          <w:b/>
+          <w:bCs/>
+        </w:rPr>
+        <w:t>20</w:t>
+      </w:r>
+      <w:r>
+        <w:rPr>
+          <w:rFonts w:asciiTheme="minorHAnsi" w:hAnsiTheme="minorHAnsi" w:cstheme="minorHAnsi"/>
+          <w:b/>
+          <w:bCs/>
+        </w:rPr>
+        <w:t>19</w:t>
+      </w:r>
+      <w:r>
+        <w:rPr>
+          <w:rFonts w:asciiTheme="minorHAnsi" w:hAnsiTheme="minorHAnsi" w:cstheme="minorHAnsi"/>
+          <w:b/>
+          <w:bCs/>
+        </w:rPr>
+        <w:t>.</w:t>
+      </w:r>
+      <w:r>
+        <w:rPr>
+          <w:rFonts w:asciiTheme="minorHAnsi" w:hAnsiTheme="minorHAnsi" w:cstheme="minorHAnsi"/>
+          <w:b/>
+          <w:bCs/>
+        </w:rPr>
+        <w:t>October</w:t>
+      </w:r>
+      <w:r>
+        <w:rPr>
+          <w:rFonts w:asciiTheme="minorHAnsi" w:hAnsiTheme="minorHAnsi" w:cstheme="minorHAnsi"/>
+          <w:b/>
+          <w:bCs/>
+        </w:rPr>
+        <w:t xml:space="preserve">: </w:t>
+      </w:r>
+      <w:r>
+        <w:rPr>
+          <w:rFonts w:asciiTheme="minorHAnsi" w:hAnsiTheme="minorHAnsi" w:cstheme="minorHAnsi"/>
+          <w:b/>
+          <w:bCs/>
+        </w:rPr>
+        <w:t>2020.April</w:t>
+      </w:r>
+    </w:p>
+    <w:p/>
+    <w:p>
+      <w:pPr>
+        <w:rPr>
+          <w:rFonts w:asciiTheme="minorHAnsi" w:hAnsiTheme="minorHAnsi" w:cstheme="minorHAnsi"/>
         </w:rPr>
       </w:pPr>
     </w:p>
@@ -3160,6 +3233,64 @@
         <w:t xml:space="preserve"> (Medicare)</w:t>
       </w:r>
     </w:p>
+    <w:p>
+      <w:pPr>
+        <w:rPr>
+          <w:rFonts w:asciiTheme="minorHAnsi" w:hAnsiTheme="minorHAnsi" w:cstheme="minorHAnsi"/>
+          <w:b/>
+          <w:bCs/>
+        </w:rPr>
+      </w:pPr>
+      <w:r>
+        <w:rPr>
+          <w:rFonts w:asciiTheme="minorHAnsi" w:hAnsiTheme="minorHAnsi" w:cstheme="minorHAnsi"/>
+          <w:b/>
+          <w:bCs/>
+        </w:rPr>
+        <w:t>20</w:t>
+      </w:r>
+      <w:r>
+        <w:rPr>
+          <w:rFonts w:asciiTheme="minorHAnsi" w:hAnsiTheme="minorHAnsi" w:cstheme="minorHAnsi"/>
+          <w:b/>
+          <w:bCs/>
+        </w:rPr>
+        <w:t>18</w:t>
+      </w:r>
+      <w:r>
+        <w:rPr>
+          <w:rFonts w:asciiTheme="minorHAnsi" w:hAnsiTheme="minorHAnsi" w:cstheme="minorHAnsi"/>
+          <w:b/>
+          <w:bCs/>
+        </w:rPr>
+        <w:t>.</w:t>
+      </w:r>
+      <w:r>
+        <w:rPr>
+          <w:rFonts w:asciiTheme="minorHAnsi" w:hAnsiTheme="minorHAnsi" w:cstheme="minorHAnsi"/>
+          <w:b/>
+          <w:bCs/>
+        </w:rPr>
+        <w:t>December</w:t>
+      </w:r>
+      <w:r>
+        <w:rPr>
+          <w:rFonts w:asciiTheme="minorHAnsi" w:hAnsiTheme="minorHAnsi" w:cstheme="minorHAnsi"/>
+          <w:b/>
+          <w:bCs/>
+        </w:rPr>
+        <w:t xml:space="preserve">: </w:t>
+      </w:r>
+      <w:r>
+        <w:rPr>
+          <w:rFonts w:asciiTheme="minorHAnsi" w:hAnsiTheme="minorHAnsi" w:cstheme="minorHAnsi"/>
+          <w:b/>
+          <w:bCs/>
+        </w:rPr>
+        <w:t>2019.March</w:t>
+      </w:r>
+    </w:p>
+    <w:p/>
     <w:p>
       <w:pPr>
         <w:rPr>
@@ -3213,6 +3344,7 @@
           <w:rFonts w:asciiTheme="minorHAnsi" w:hAnsiTheme="minorHAnsi" w:cstheme="minorHAnsi"/>
           <w:b/>
         </w:rPr>
+        <w:lastRenderedPageBreak/>
         <w:t>Description</w:t>
       </w:r>
       <w:r>
@@ -3252,15 +3384,7 @@
           <w:rFonts w:asciiTheme="minorHAnsi" w:hAnsiTheme="minorHAnsi" w:cstheme="minorHAnsi"/>
           <w:lang w:val="en-ZA"/>
         </w:rPr>
-        <w:t xml:space="preserve"> mission is to empower patients by giving them access to an automated platform that will match them to a clinical trial or suitable provider, accelerating the commercialization of safe, </w:t>
-      </w:r>
-      <w:r>
-        <w:rPr>
-          <w:rFonts w:asciiTheme="minorHAnsi" w:hAnsiTheme="minorHAnsi" w:cstheme="minorHAnsi"/>
-          <w:lang w:val="en-ZA"/>
-        </w:rPr>
-        <w:lastRenderedPageBreak/>
-        <w:t>effective new treatments for devastating diseases and conditions and directing patients to new and suitable providers.</w:t>
+        <w:t xml:space="preserve"> mission is to empower patients by giving them access to an automated platform that will match them to a clinical trial or suitable provider, accelerating the commercialization of safe, effective new treatments for devastating diseases and conditions and directing patients to new and suitable providers.</w:t>
       </w:r>
     </w:p>
     <w:p>
@@ -3466,6 +3590,72 @@
         <w:t>PEAT Technology</w:t>
       </w:r>
     </w:p>
+    <w:p>
+      <w:pPr>
+        <w:rPr>
+          <w:rFonts w:asciiTheme="minorHAnsi" w:hAnsiTheme="minorHAnsi" w:cstheme="minorHAnsi"/>
+          <w:b/>
+          <w:bCs/>
+        </w:rPr>
+      </w:pPr>
+      <w:r>
+        <w:rPr>
+          <w:rFonts w:asciiTheme="minorHAnsi" w:hAnsiTheme="minorHAnsi" w:cstheme="minorHAnsi"/>
+          <w:b/>
+          <w:bCs/>
+        </w:rPr>
+        <w:t>20</w:t>
+      </w:r>
+      <w:r>
+        <w:rPr>
+          <w:rFonts w:asciiTheme="minorHAnsi" w:hAnsiTheme="minorHAnsi" w:cstheme="minorHAnsi"/>
+          <w:b/>
+          <w:bCs/>
+        </w:rPr>
+        <w:t>18</w:t>
+      </w:r>
+      <w:r>
+        <w:rPr>
+          <w:rFonts w:asciiTheme="minorHAnsi" w:hAnsiTheme="minorHAnsi" w:cstheme="minorHAnsi"/>
+          <w:b/>
+          <w:bCs/>
+        </w:rPr>
+        <w:t>.</w:t>
+      </w:r>
+      <w:r>
+        <w:rPr>
+          <w:rFonts w:asciiTheme="minorHAnsi" w:hAnsiTheme="minorHAnsi" w:cstheme="minorHAnsi"/>
+          <w:b/>
+          <w:bCs/>
+        </w:rPr>
+        <w:t>Jun</w:t>
+      </w:r>
+      <w:r>
+        <w:rPr>
+          <w:rFonts w:asciiTheme="minorHAnsi" w:hAnsiTheme="minorHAnsi" w:cstheme="minorHAnsi"/>
+          <w:b/>
+          <w:bCs/>
+        </w:rPr>
+        <w:t>e</w:t>
+      </w:r>
+      <w:r>
+        <w:rPr>
+          <w:rFonts w:asciiTheme="minorHAnsi" w:hAnsiTheme="minorHAnsi" w:cstheme="minorHAnsi"/>
+          <w:b/>
+          <w:bCs/>
+        </w:rPr>
+        <w:t xml:space="preserve">: </w:t>
+      </w:r>
+      <w:r>
+        <w:rPr>
+          <w:rFonts w:asciiTheme="minorHAnsi" w:hAnsiTheme="minorHAnsi" w:cstheme="minorHAnsi"/>
+          <w:b/>
+          <w:bCs/>
+        </w:rPr>
+        <w:t>2018.October</w:t>
+      </w:r>
+    </w:p>
+    <w:p/>
     <w:p>
       <w:pPr>
         <w:rPr>
@@ -3757,6 +3947,56 @@
       <w:pPr>
         <w:rPr>
           <w:rFonts w:asciiTheme="minorHAnsi" w:hAnsiTheme="minorHAnsi" w:cstheme="minorHAnsi"/>
+          <w:b/>
+          <w:bCs/>
+        </w:rPr>
+      </w:pPr>
+      <w:r>
+        <w:rPr>
+          <w:rFonts w:asciiTheme="minorHAnsi" w:hAnsiTheme="minorHAnsi" w:cstheme="minorHAnsi"/>
+          <w:b/>
+          <w:bCs/>
+        </w:rPr>
+        <w:t>2018</w:t>
+      </w:r>
+      <w:r>
+        <w:rPr>
+          <w:rFonts w:asciiTheme="minorHAnsi" w:hAnsiTheme="minorHAnsi" w:cstheme="minorHAnsi"/>
+          <w:b/>
+          <w:bCs/>
+        </w:rPr>
+        <w:t>.</w:t>
+      </w:r>
+      <w:r>
+        <w:rPr>
+          <w:rFonts w:asciiTheme="minorHAnsi" w:hAnsiTheme="minorHAnsi" w:cstheme="minorHAnsi"/>
+          <w:b/>
+          <w:bCs/>
+        </w:rPr>
+        <w:t>Febrary</w:t>
+      </w:r>
+      <w:r>
+        <w:rPr>
+          <w:rFonts w:asciiTheme="minorHAnsi" w:hAnsiTheme="minorHAnsi" w:cstheme="minorHAnsi"/>
+          <w:b/>
+          <w:bCs/>
+        </w:rPr>
+        <w:t xml:space="preserve">: </w:t>
+      </w:r>
+      <w:r>
+        <w:rPr>
+          <w:rFonts w:asciiTheme="minorHAnsi" w:hAnsiTheme="minorHAnsi" w:cstheme="minorHAnsi"/>
+          <w:b/>
+          <w:bCs/>
+        </w:rPr>
+        <w:t>2018.July</w:t>
+      </w:r>
+    </w:p>
+    <w:p/>
+    <w:p>
+      <w:pPr>
+        <w:rPr>
+          <w:rFonts w:asciiTheme="minorHAnsi" w:hAnsiTheme="minorHAnsi" w:cstheme="minorHAnsi"/>
         </w:rPr>
       </w:pPr>
     </w:p>
@@ -3887,6 +4127,7 @@
         <w:rPr>
           <w:rFonts w:asciiTheme="minorHAnsi" w:hAnsiTheme="minorHAnsi" w:cstheme="minorHAnsi"/>
         </w:rPr>
+        <w:lastRenderedPageBreak/>
         <w:t xml:space="preserve">My role in this project was: backend Django developer. There is a </w:t>
       </w:r>
       <w:proofErr w:type="gramStart"/>
@@ -4032,7 +4273,6 @@
         <w:rPr>
           <w:rFonts w:asciiTheme="minorHAnsi" w:hAnsiTheme="minorHAnsi" w:cstheme="minorHAnsi"/>
         </w:rPr>
-        <w:lastRenderedPageBreak/>
         <w:t xml:space="preserve"> </w:t>
       </w:r>
     </w:p>
@@ -4050,6 +4290,64 @@
         <w:t>Julius Streicher Anti-Prize</w:t>
       </w:r>
     </w:p>
+    <w:p>
+      <w:pPr>
+        <w:rPr>
+          <w:rFonts w:asciiTheme="minorHAnsi" w:hAnsiTheme="minorHAnsi" w:cstheme="minorHAnsi"/>
+          <w:b/>
+          <w:bCs/>
+        </w:rPr>
+      </w:pPr>
+      <w:r>
+        <w:rPr>
+          <w:rFonts w:asciiTheme="minorHAnsi" w:hAnsiTheme="minorHAnsi" w:cstheme="minorHAnsi"/>
+          <w:b/>
+          <w:bCs/>
+        </w:rPr>
+        <w:t>20</w:t>
+      </w:r>
+      <w:r>
+        <w:rPr>
+          <w:rFonts w:asciiTheme="minorHAnsi" w:hAnsiTheme="minorHAnsi" w:cstheme="minorHAnsi"/>
+          <w:b/>
+          <w:bCs/>
+        </w:rPr>
+        <w:t>18</w:t>
+      </w:r>
+      <w:r>
+        <w:rPr>
+          <w:rFonts w:asciiTheme="minorHAnsi" w:hAnsiTheme="minorHAnsi" w:cstheme="minorHAnsi"/>
+          <w:b/>
+          <w:bCs/>
+        </w:rPr>
+        <w:t>.</w:t>
+      </w:r>
+      <w:r>
+        <w:rPr>
+          <w:rFonts w:asciiTheme="minorHAnsi" w:hAnsiTheme="minorHAnsi" w:cstheme="minorHAnsi"/>
+          <w:b/>
+          <w:bCs/>
+        </w:rPr>
+        <w:t>Jan</w:t>
+      </w:r>
+      <w:r>
+        <w:rPr>
+          <w:rFonts w:asciiTheme="minorHAnsi" w:hAnsiTheme="minorHAnsi" w:cstheme="minorHAnsi"/>
+          <w:b/>
+          <w:bCs/>
+        </w:rPr>
+        <w:t xml:space="preserve">: </w:t>
+      </w:r>
+      <w:r>
+        <w:rPr>
+          <w:rFonts w:asciiTheme="minorHAnsi" w:hAnsiTheme="minorHAnsi" w:cstheme="minorHAnsi"/>
+          <w:b/>
+          <w:bCs/>
+        </w:rPr>
+        <w:t>2018.Febrary</w:t>
+      </w:r>
+    </w:p>
+    <w:p/>
     <w:p>
       <w:pPr>
         <w:rPr>
@@ -4264,6 +4562,64 @@
         <w:t>JELT (Joyfully Expanding Learning Together)</w:t>
       </w:r>
     </w:p>
+    <w:p>
+      <w:pPr>
+        <w:rPr>
+          <w:rFonts w:asciiTheme="minorHAnsi" w:hAnsiTheme="minorHAnsi" w:cstheme="minorHAnsi"/>
+          <w:b/>
+          <w:bCs/>
+        </w:rPr>
+      </w:pPr>
+      <w:r>
+        <w:rPr>
+          <w:rFonts w:asciiTheme="minorHAnsi" w:hAnsiTheme="minorHAnsi" w:cstheme="minorHAnsi"/>
+          <w:b/>
+          <w:bCs/>
+        </w:rPr>
+        <w:t>20</w:t>
+      </w:r>
+      <w:r>
+        <w:rPr>
+          <w:rFonts w:asciiTheme="minorHAnsi" w:hAnsiTheme="minorHAnsi" w:cstheme="minorHAnsi"/>
+          <w:b/>
+          <w:bCs/>
+        </w:rPr>
+        <w:t>17</w:t>
+      </w:r>
+      <w:r>
+        <w:rPr>
+          <w:rFonts w:asciiTheme="minorHAnsi" w:hAnsiTheme="minorHAnsi" w:cstheme="minorHAnsi"/>
+          <w:b/>
+          <w:bCs/>
+        </w:rPr>
+        <w:t>.</w:t>
+      </w:r>
+      <w:r>
+        <w:rPr>
+          <w:rFonts w:asciiTheme="minorHAnsi" w:hAnsiTheme="minorHAnsi" w:cstheme="minorHAnsi"/>
+          <w:b/>
+          <w:bCs/>
+        </w:rPr>
+        <w:t>Febrary</w:t>
+      </w:r>
+      <w:r>
+        <w:rPr>
+          <w:rFonts w:asciiTheme="minorHAnsi" w:hAnsiTheme="minorHAnsi" w:cstheme="minorHAnsi"/>
+          <w:b/>
+          <w:bCs/>
+        </w:rPr>
+        <w:t xml:space="preserve">: </w:t>
+      </w:r>
+      <w:r>
+        <w:rPr>
+          <w:rFonts w:asciiTheme="minorHAnsi" w:hAnsiTheme="minorHAnsi" w:cstheme="minorHAnsi"/>
+          <w:b/>
+          <w:bCs/>
+        </w:rPr>
+        <w:t>2017.August</w:t>
+      </w:r>
+    </w:p>
+    <w:p/>
     <w:p>
       <w:pPr>
         <w:rPr>

</xml_diff>

<commit_message>
add experience, test assignments, link to upwork, contributions, sailing video
</commit_message>
<xml_diff>
--- a/CV_Yakovenko_full_2021.docx
+++ b/CV_Yakovenko_full_2021.docx
@@ -2813,7 +2813,41 @@
           <w:rFonts w:asciiTheme="minorHAnsi" w:hAnsiTheme="minorHAnsi" w:cstheme="minorHAnsi"/>
           <w:lang w:val="en-ZA"/>
         </w:rPr>
-        <w:t>ETL loaders and satiny checkers</w:t>
+        <w:t>ETL loaders and sa</w:t>
+      </w:r>
+      <w:r>
+        <w:rPr>
+          <w:rFonts w:asciiTheme="minorHAnsi" w:hAnsiTheme="minorHAnsi" w:cstheme="minorHAnsi"/>
+          <w:lang w:val="en-ZA"/>
+        </w:rPr>
+        <w:t>nity</w:t>
+      </w:r>
+      <w:r>
+        <w:rPr>
+          <w:rFonts w:asciiTheme="minorHAnsi" w:hAnsiTheme="minorHAnsi" w:cstheme="minorHAnsi"/>
+          <w:lang w:val="en-ZA"/>
+        </w:rPr>
+        <w:t xml:space="preserve"> checkers</w:t>
+      </w:r>
+    </w:p>
+    <w:p>
+      <w:pPr>
+        <w:pStyle w:val="aff7"/>
+        <w:numPr>
+          <w:ilvl w:val="1"/>
+          <w:numId w:val="37"/>
+        </w:numPr>
+        <w:rPr>
+          <w:rFonts w:asciiTheme="minorHAnsi" w:hAnsiTheme="minorHAnsi" w:cstheme="minorHAnsi"/>
+          <w:lang w:val="en-ZA"/>
+        </w:rPr>
+      </w:pPr>
+      <w:r>
+        <w:rPr>
+          <w:rFonts w:asciiTheme="minorHAnsi" w:hAnsiTheme="minorHAnsi" w:cstheme="minorHAnsi"/>
+          <w:lang w:val="en-ZA"/>
+        </w:rPr>
+        <w:t>Setup docker containters</w:t>
       </w:r>
     </w:p>
     <w:p>
@@ -3026,268 +3060,188 @@
           <w:b/>
           <w:bCs/>
         </w:rPr>
-        <w:t>20</w:t>
-      </w:r>
-      <w:r>
+        <w:t>2019.October: 2020.April</w:t>
+      </w:r>
+    </w:p>
+    <w:p/>
+    <w:p>
+      <w:pPr>
+        <w:rPr>
+          <w:rFonts w:asciiTheme="minorHAnsi" w:hAnsiTheme="minorHAnsi" w:cstheme="minorHAnsi"/>
+        </w:rPr>
+      </w:pPr>
+    </w:p>
+    <w:p>
+      <w:pPr>
+        <w:rPr>
+          <w:rFonts w:asciiTheme="minorHAnsi" w:hAnsiTheme="minorHAnsi" w:cstheme="minorHAnsi"/>
+          <w:lang w:val="en-ZA"/>
+        </w:rPr>
+      </w:pPr>
+      <w:r>
+        <w:rPr>
+          <w:rFonts w:asciiTheme="minorHAnsi" w:hAnsiTheme="minorHAnsi" w:cstheme="minorHAnsi"/>
+          <w:lang w:val="en-ZA"/>
+        </w:rPr>
+        <w:t>Description: The transformation should be make the old site to refresh it's look and feel.</w:t>
+      </w:r>
+    </w:p>
+    <w:p>
+      <w:pPr>
+        <w:rPr>
+          <w:rFonts w:asciiTheme="minorHAnsi" w:hAnsiTheme="minorHAnsi" w:cstheme="minorHAnsi"/>
+          <w:lang w:val="en-ZA"/>
+        </w:rPr>
+      </w:pPr>
+      <w:r>
+        <w:rPr>
+          <w:rFonts w:asciiTheme="minorHAnsi" w:hAnsiTheme="minorHAnsi" w:cstheme="minorHAnsi"/>
+          <w:lang w:val="en-ZA"/>
+        </w:rPr>
+        <w:t xml:space="preserve">In this project I have to act as backend developer and analyst. </w:t>
+      </w:r>
+    </w:p>
+    <w:p>
+      <w:pPr>
+        <w:rPr>
+          <w:rFonts w:asciiTheme="minorHAnsi" w:hAnsiTheme="minorHAnsi" w:cstheme="minorHAnsi"/>
+        </w:rPr>
+      </w:pPr>
+      <w:r>
+        <w:rPr>
+          <w:rFonts w:asciiTheme="minorHAnsi" w:hAnsiTheme="minorHAnsi" w:cstheme="minorHAnsi"/>
+          <w:lang w:val="en-ZA"/>
+        </w:rPr>
+        <w:t xml:space="preserve">Due lack of project management the project was failed at </w:t>
+      </w:r>
+      <w:r>
+        <w:rPr>
+          <w:rFonts w:asciiTheme="minorHAnsi" w:hAnsiTheme="minorHAnsi" w:cstheme="minorHAnsi"/>
+        </w:rPr>
+        <w:t>a first stage: analysis.</w:t>
+      </w:r>
+    </w:p>
+    <w:p>
+      <w:pPr>
+        <w:rPr>
+          <w:rFonts w:asciiTheme="minorHAnsi" w:hAnsiTheme="minorHAnsi" w:cstheme="minorHAnsi"/>
+          <w:lang w:val="en-ZA"/>
+        </w:rPr>
+      </w:pPr>
+    </w:p>
+    <w:p>
+      <w:pPr>
+        <w:rPr>
+          <w:rFonts w:asciiTheme="minorHAnsi" w:hAnsiTheme="minorHAnsi" w:cstheme="minorHAnsi"/>
+          <w:b/>
+        </w:rPr>
+      </w:pPr>
+      <w:r>
+        <w:rPr>
+          <w:rFonts w:asciiTheme="minorHAnsi" w:hAnsiTheme="minorHAnsi" w:cstheme="minorHAnsi"/>
+          <w:b/>
+        </w:rPr>
+        <w:t xml:space="preserve">Specification of this project: </w:t>
+      </w:r>
+    </w:p>
+    <w:p>
+      <w:pPr>
+        <w:rPr>
+          <w:rFonts w:asciiTheme="minorHAnsi" w:hAnsiTheme="minorHAnsi" w:cstheme="minorHAnsi"/>
+          <w:b/>
+        </w:rPr>
+      </w:pPr>
+    </w:p>
+    <w:p>
+      <w:pPr>
+        <w:rPr>
+          <w:rFonts w:asciiTheme="minorHAnsi" w:hAnsiTheme="minorHAnsi" w:cstheme="minorHAnsi"/>
+        </w:rPr>
+      </w:pPr>
+      <w:r>
+        <w:rPr>
+          <w:rFonts w:asciiTheme="minorHAnsi" w:hAnsiTheme="minorHAnsi" w:cstheme="minorHAnsi"/>
+        </w:rPr>
+        <w:t>Frontend: …</w:t>
+      </w:r>
+    </w:p>
+    <w:p>
+      <w:pPr>
+        <w:rPr>
+          <w:rFonts w:asciiTheme="minorHAnsi" w:hAnsiTheme="minorHAnsi" w:cstheme="minorHAnsi"/>
+        </w:rPr>
+      </w:pPr>
+      <w:r>
+        <w:rPr>
+          <w:rFonts w:asciiTheme="minorHAnsi" w:hAnsiTheme="minorHAnsi" w:cstheme="minorHAnsi"/>
+        </w:rPr>
+        <w:t>Backend: Python 3.6, Django Rest Framework</w:t>
+      </w:r>
+    </w:p>
+    <w:p>
+      <w:pPr>
+        <w:rPr>
+          <w:rFonts w:asciiTheme="minorHAnsi" w:hAnsiTheme="minorHAnsi" w:cstheme="minorHAnsi"/>
+        </w:rPr>
+      </w:pPr>
+      <w:r>
+        <w:rPr>
+          <w:rFonts w:asciiTheme="minorHAnsi" w:hAnsiTheme="minorHAnsi" w:cstheme="minorHAnsi"/>
+        </w:rPr>
+        <w:t xml:space="preserve">Database: </w:t>
+      </w:r>
+      <w:proofErr w:type="spellStart"/>
+      <w:r>
+        <w:rPr>
+          <w:rFonts w:asciiTheme="minorHAnsi" w:hAnsiTheme="minorHAnsi" w:cstheme="minorHAnsi"/>
+        </w:rPr>
+        <w:t>PostrgeSQL</w:t>
+      </w:r>
+      <w:proofErr w:type="spellEnd"/>
+      <w:r>
+        <w:rPr>
+          <w:rFonts w:asciiTheme="minorHAnsi" w:hAnsiTheme="minorHAnsi" w:cstheme="minorHAnsi"/>
+        </w:rPr>
+        <w:t xml:space="preserve"> 9.5</w:t>
+      </w:r>
+    </w:p>
+    <w:p>
+      <w:pPr>
+        <w:pStyle w:val="1"/>
+        <w:rPr>
+          <w:rFonts w:asciiTheme="minorHAnsi" w:hAnsiTheme="minorHAnsi" w:cstheme="minorHAnsi"/>
+        </w:rPr>
+      </w:pPr>
+      <w:proofErr w:type="spellStart"/>
+      <w:r>
+        <w:rPr>
+          <w:rFonts w:asciiTheme="minorHAnsi" w:hAnsiTheme="minorHAnsi" w:cstheme="minorHAnsi"/>
+        </w:rPr>
+        <w:t>AutoCruitment</w:t>
+      </w:r>
+      <w:proofErr w:type="spellEnd"/>
+      <w:r>
+        <w:rPr>
+          <w:rFonts w:asciiTheme="minorHAnsi" w:hAnsiTheme="minorHAnsi" w:cstheme="minorHAnsi"/>
+        </w:rPr>
+        <w:t xml:space="preserve"> (Medicare)</w:t>
+      </w:r>
+    </w:p>
+    <w:p>
+      <w:pPr>
         <w:rPr>
           <w:rFonts w:asciiTheme="minorHAnsi" w:hAnsiTheme="minorHAnsi" w:cstheme="minorHAnsi"/>
           <w:b/>
           <w:bCs/>
         </w:rPr>
-        <w:t>19</w:t>
-      </w:r>
+      </w:pPr>
       <w:r>
         <w:rPr>
           <w:rFonts w:asciiTheme="minorHAnsi" w:hAnsiTheme="minorHAnsi" w:cstheme="minorHAnsi"/>
           <w:b/>
           <w:bCs/>
         </w:rPr>
-        <w:t>.</w:t>
-      </w:r>
-      <w:r>
-        <w:rPr>
-          <w:rFonts w:asciiTheme="minorHAnsi" w:hAnsiTheme="minorHAnsi" w:cstheme="minorHAnsi"/>
-          <w:b/>
-          <w:bCs/>
-        </w:rPr>
-        <w:t>October</w:t>
-      </w:r>
-      <w:r>
-        <w:rPr>
-          <w:rFonts w:asciiTheme="minorHAnsi" w:hAnsiTheme="minorHAnsi" w:cstheme="minorHAnsi"/>
-          <w:b/>
-          <w:bCs/>
-        </w:rPr>
-        <w:t xml:space="preserve">: </w:t>
-      </w:r>
-      <w:r>
-        <w:rPr>
-          <w:rFonts w:asciiTheme="minorHAnsi" w:hAnsiTheme="minorHAnsi" w:cstheme="minorHAnsi"/>
-          <w:b/>
-          <w:bCs/>
-        </w:rPr>
-        <w:t>2020.April</w:t>
-      </w:r>
-    </w:p>
-    <w:p/>
-    <w:p>
-      <w:pPr>
-        <w:rPr>
-          <w:rFonts w:asciiTheme="minorHAnsi" w:hAnsiTheme="minorHAnsi" w:cstheme="minorHAnsi"/>
-        </w:rPr>
-      </w:pPr>
-    </w:p>
-    <w:p>
-      <w:pPr>
-        <w:rPr>
-          <w:rFonts w:asciiTheme="minorHAnsi" w:hAnsiTheme="minorHAnsi" w:cstheme="minorHAnsi"/>
-          <w:lang w:val="en-ZA"/>
-        </w:rPr>
-      </w:pPr>
-      <w:r>
-        <w:rPr>
-          <w:rFonts w:asciiTheme="minorHAnsi" w:hAnsiTheme="minorHAnsi" w:cstheme="minorHAnsi"/>
-          <w:lang w:val="en-ZA"/>
-        </w:rPr>
-        <w:t>Description: The transformation should be make the old site to refresh it's look and feel.</w:t>
-      </w:r>
-    </w:p>
-    <w:p>
-      <w:pPr>
-        <w:rPr>
-          <w:rFonts w:asciiTheme="minorHAnsi" w:hAnsiTheme="minorHAnsi" w:cstheme="minorHAnsi"/>
-          <w:lang w:val="en-ZA"/>
-        </w:rPr>
-      </w:pPr>
-      <w:r>
-        <w:rPr>
-          <w:rFonts w:asciiTheme="minorHAnsi" w:hAnsiTheme="minorHAnsi" w:cstheme="minorHAnsi"/>
-          <w:lang w:val="en-ZA"/>
-        </w:rPr>
-        <w:t xml:space="preserve">In this project I have to act as backend developer and analyst. </w:t>
-      </w:r>
-    </w:p>
-    <w:p>
-      <w:pPr>
-        <w:rPr>
-          <w:rFonts w:asciiTheme="minorHAnsi" w:hAnsiTheme="minorHAnsi" w:cstheme="minorHAnsi"/>
-        </w:rPr>
-      </w:pPr>
-      <w:r>
-        <w:rPr>
-          <w:rFonts w:asciiTheme="minorHAnsi" w:hAnsiTheme="minorHAnsi" w:cstheme="minorHAnsi"/>
-          <w:lang w:val="en-ZA"/>
-        </w:rPr>
-        <w:t xml:space="preserve">Due lack of project management the project was failed at </w:t>
-      </w:r>
-      <w:r>
-        <w:rPr>
-          <w:rFonts w:asciiTheme="minorHAnsi" w:hAnsiTheme="minorHAnsi" w:cstheme="minorHAnsi"/>
-        </w:rPr>
-        <w:t>a first stage: analysis.</w:t>
-      </w:r>
-    </w:p>
-    <w:p>
-      <w:pPr>
-        <w:rPr>
-          <w:rFonts w:asciiTheme="minorHAnsi" w:hAnsiTheme="minorHAnsi" w:cstheme="minorHAnsi"/>
-          <w:lang w:val="en-ZA"/>
-        </w:rPr>
-      </w:pPr>
-    </w:p>
-    <w:p>
-      <w:pPr>
-        <w:rPr>
-          <w:rFonts w:asciiTheme="minorHAnsi" w:hAnsiTheme="minorHAnsi" w:cstheme="minorHAnsi"/>
-          <w:b/>
-        </w:rPr>
-      </w:pPr>
-      <w:r>
-        <w:rPr>
-          <w:rFonts w:asciiTheme="minorHAnsi" w:hAnsiTheme="minorHAnsi" w:cstheme="minorHAnsi"/>
-          <w:b/>
-        </w:rPr>
-        <w:t xml:space="preserve">Specification of this project: </w:t>
-      </w:r>
-    </w:p>
-    <w:p>
-      <w:pPr>
-        <w:rPr>
-          <w:rFonts w:asciiTheme="minorHAnsi" w:hAnsiTheme="minorHAnsi" w:cstheme="minorHAnsi"/>
-          <w:b/>
-        </w:rPr>
-      </w:pPr>
-    </w:p>
-    <w:p>
-      <w:pPr>
-        <w:rPr>
-          <w:rFonts w:asciiTheme="minorHAnsi" w:hAnsiTheme="minorHAnsi" w:cstheme="minorHAnsi"/>
-        </w:rPr>
-      </w:pPr>
-      <w:r>
-        <w:rPr>
-          <w:rFonts w:asciiTheme="minorHAnsi" w:hAnsiTheme="minorHAnsi" w:cstheme="minorHAnsi"/>
-        </w:rPr>
-        <w:t>Frontend: …</w:t>
-      </w:r>
-    </w:p>
-    <w:p>
-      <w:pPr>
-        <w:rPr>
-          <w:rFonts w:asciiTheme="minorHAnsi" w:hAnsiTheme="minorHAnsi" w:cstheme="minorHAnsi"/>
-        </w:rPr>
-      </w:pPr>
-      <w:r>
-        <w:rPr>
-          <w:rFonts w:asciiTheme="minorHAnsi" w:hAnsiTheme="minorHAnsi" w:cstheme="minorHAnsi"/>
-        </w:rPr>
-        <w:t>Backend: Python 3.6, Django Rest Framework</w:t>
-      </w:r>
-    </w:p>
-    <w:p>
-      <w:pPr>
-        <w:rPr>
-          <w:rFonts w:asciiTheme="minorHAnsi" w:hAnsiTheme="minorHAnsi" w:cstheme="minorHAnsi"/>
-        </w:rPr>
-      </w:pPr>
-      <w:r>
-        <w:rPr>
-          <w:rFonts w:asciiTheme="minorHAnsi" w:hAnsiTheme="minorHAnsi" w:cstheme="minorHAnsi"/>
-        </w:rPr>
-        <w:t xml:space="preserve">Database: </w:t>
-      </w:r>
-      <w:proofErr w:type="spellStart"/>
-      <w:r>
-        <w:rPr>
-          <w:rFonts w:asciiTheme="minorHAnsi" w:hAnsiTheme="minorHAnsi" w:cstheme="minorHAnsi"/>
-        </w:rPr>
-        <w:t>PostrgeSQL</w:t>
-      </w:r>
-      <w:proofErr w:type="spellEnd"/>
-      <w:r>
-        <w:rPr>
-          <w:rFonts w:asciiTheme="minorHAnsi" w:hAnsiTheme="minorHAnsi" w:cstheme="minorHAnsi"/>
-        </w:rPr>
-        <w:t xml:space="preserve"> 9.5</w:t>
-      </w:r>
-    </w:p>
-    <w:p>
-      <w:pPr>
-        <w:pStyle w:val="1"/>
-        <w:rPr>
-          <w:rFonts w:asciiTheme="minorHAnsi" w:hAnsiTheme="minorHAnsi" w:cstheme="minorHAnsi"/>
-        </w:rPr>
-      </w:pPr>
-      <w:proofErr w:type="spellStart"/>
-      <w:r>
-        <w:rPr>
-          <w:rFonts w:asciiTheme="minorHAnsi" w:hAnsiTheme="minorHAnsi" w:cstheme="minorHAnsi"/>
-        </w:rPr>
-        <w:t>AutoCruitment</w:t>
-      </w:r>
-      <w:proofErr w:type="spellEnd"/>
-      <w:r>
-        <w:rPr>
-          <w:rFonts w:asciiTheme="minorHAnsi" w:hAnsiTheme="minorHAnsi" w:cstheme="minorHAnsi"/>
-        </w:rPr>
-        <w:t xml:space="preserve"> (Medicare)</w:t>
-      </w:r>
-    </w:p>
-    <w:p>
-      <w:pPr>
-        <w:rPr>
-          <w:rFonts w:asciiTheme="minorHAnsi" w:hAnsiTheme="minorHAnsi" w:cstheme="minorHAnsi"/>
-          <w:b/>
-          <w:bCs/>
-        </w:rPr>
-      </w:pPr>
-      <w:r>
-        <w:rPr>
-          <w:rFonts w:asciiTheme="minorHAnsi" w:hAnsiTheme="minorHAnsi" w:cstheme="minorHAnsi"/>
-          <w:b/>
-          <w:bCs/>
-        </w:rPr>
-        <w:t>20</w:t>
-      </w:r>
-      <w:r>
-        <w:rPr>
-          <w:rFonts w:asciiTheme="minorHAnsi" w:hAnsiTheme="minorHAnsi" w:cstheme="minorHAnsi"/>
-          <w:b/>
-          <w:bCs/>
-        </w:rPr>
-        <w:t>18</w:t>
-      </w:r>
-      <w:r>
-        <w:rPr>
-          <w:rFonts w:asciiTheme="minorHAnsi" w:hAnsiTheme="minorHAnsi" w:cstheme="minorHAnsi"/>
-          <w:b/>
-          <w:bCs/>
-        </w:rPr>
-        <w:t>.</w:t>
-      </w:r>
-      <w:r>
-        <w:rPr>
-          <w:rFonts w:asciiTheme="minorHAnsi" w:hAnsiTheme="minorHAnsi" w:cstheme="minorHAnsi"/>
-          <w:b/>
-          <w:bCs/>
-        </w:rPr>
-        <w:t>December</w:t>
-      </w:r>
-      <w:r>
-        <w:rPr>
-          <w:rFonts w:asciiTheme="minorHAnsi" w:hAnsiTheme="minorHAnsi" w:cstheme="minorHAnsi"/>
-          <w:b/>
-          <w:bCs/>
-        </w:rPr>
-        <w:t xml:space="preserve">: </w:t>
-      </w:r>
-      <w:r>
-        <w:rPr>
-          <w:rFonts w:asciiTheme="minorHAnsi" w:hAnsiTheme="minorHAnsi" w:cstheme="minorHAnsi"/>
-          <w:b/>
-          <w:bCs/>
-        </w:rPr>
-        <w:t>2019.March</w:t>
+        <w:t>2018.December: 2019.March</w:t>
       </w:r>
     </w:p>
     <w:p/>
@@ -3344,7 +3298,6 @@
           <w:rFonts w:asciiTheme="minorHAnsi" w:hAnsiTheme="minorHAnsi" w:cstheme="minorHAnsi"/>
           <w:b/>
         </w:rPr>
-        <w:lastRenderedPageBreak/>
         <w:t>Description</w:t>
       </w:r>
       <w:r>
@@ -3604,31 +3557,7 @@
           <w:b/>
           <w:bCs/>
         </w:rPr>
-        <w:t>20</w:t>
-      </w:r>
-      <w:r>
-        <w:rPr>
-          <w:rFonts w:asciiTheme="minorHAnsi" w:hAnsiTheme="minorHAnsi" w:cstheme="minorHAnsi"/>
-          <w:b/>
-          <w:bCs/>
-        </w:rPr>
-        <w:t>18</w:t>
-      </w:r>
-      <w:r>
-        <w:rPr>
-          <w:rFonts w:asciiTheme="minorHAnsi" w:hAnsiTheme="minorHAnsi" w:cstheme="minorHAnsi"/>
-          <w:b/>
-          <w:bCs/>
-        </w:rPr>
-        <w:t>.</w:t>
-      </w:r>
-      <w:r>
-        <w:rPr>
-          <w:rFonts w:asciiTheme="minorHAnsi" w:hAnsiTheme="minorHAnsi" w:cstheme="minorHAnsi"/>
-          <w:b/>
-          <w:bCs/>
-        </w:rPr>
-        <w:t>Jun</w:t>
+        <w:t>2018.Jun</w:t>
       </w:r>
       <w:r>
         <w:rPr>
@@ -3957,39 +3886,7 @@
           <w:b/>
           <w:bCs/>
         </w:rPr>
-        <w:t>2018</w:t>
-      </w:r>
-      <w:r>
-        <w:rPr>
-          <w:rFonts w:asciiTheme="minorHAnsi" w:hAnsiTheme="minorHAnsi" w:cstheme="minorHAnsi"/>
-          <w:b/>
-          <w:bCs/>
-        </w:rPr>
-        <w:t>.</w:t>
-      </w:r>
-      <w:r>
-        <w:rPr>
-          <w:rFonts w:asciiTheme="minorHAnsi" w:hAnsiTheme="minorHAnsi" w:cstheme="minorHAnsi"/>
-          <w:b/>
-          <w:bCs/>
-        </w:rPr>
-        <w:t>Febrary</w:t>
-      </w:r>
-      <w:r>
-        <w:rPr>
-          <w:rFonts w:asciiTheme="minorHAnsi" w:hAnsiTheme="minorHAnsi" w:cstheme="minorHAnsi"/>
-          <w:b/>
-          <w:bCs/>
-        </w:rPr>
-        <w:t xml:space="preserve">: </w:t>
-      </w:r>
-      <w:r>
-        <w:rPr>
-          <w:rFonts w:asciiTheme="minorHAnsi" w:hAnsiTheme="minorHAnsi" w:cstheme="minorHAnsi"/>
-          <w:b/>
-          <w:bCs/>
-        </w:rPr>
-        <w:t>2018.July</w:t>
+        <w:t>2018.Febrary: 2018.July</w:t>
       </w:r>
     </w:p>
     <w:p/>
@@ -4114,6 +4011,7 @@
         <w:rPr>
           <w:rFonts w:asciiTheme="minorHAnsi" w:hAnsiTheme="minorHAnsi" w:cstheme="minorHAnsi"/>
         </w:rPr>
+        <w:lastRenderedPageBreak/>
         <w:t>All initiatives are related to the social life.</w:t>
       </w:r>
     </w:p>
@@ -4127,7 +4025,6 @@
         <w:rPr>
           <w:rFonts w:asciiTheme="minorHAnsi" w:hAnsiTheme="minorHAnsi" w:cstheme="minorHAnsi"/>
         </w:rPr>
-        <w:lastRenderedPageBreak/>
         <w:t xml:space="preserve">My role in this project was: backend Django developer. There is a </w:t>
       </w:r>
       <w:proofErr w:type="gramStart"/>

</xml_diff>